<commit_message>
Finished Report and Updated Jar
</commit_message>
<xml_diff>
--- a/RedBlackTree/TaiDaoProgramming 3 Report.docx
+++ b/RedBlackTree/TaiDaoProgramming 3 Report.docx
@@ -141,15 +141,7 @@
         <w:spacing w:after="0"/>
       </w:pPr>
       <w:r>
-        <w:t xml:space="preserve">I made this class implement </w:t>
-      </w:r>
-      <w:proofErr w:type="spellStart"/>
-      <w:r>
-        <w:t>compareTo</w:t>
-      </w:r>
-      <w:proofErr w:type="spellEnd"/>
-      <w:r>
-        <w:t xml:space="preserve"> for wh</w:t>
+        <w:t>I made this class implement compareTo for wh</w:t>
       </w:r>
       <w:r>
         <w:t>enever I needed</w:t>
@@ -161,15 +153,7 @@
         <w:t>do comparisons between one node and another</w:t>
       </w:r>
       <w:r>
-        <w:t xml:space="preserve">. This </w:t>
-      </w:r>
-      <w:proofErr w:type="spellStart"/>
-      <w:r>
-        <w:t>compareTo</w:t>
-      </w:r>
-      <w:proofErr w:type="spellEnd"/>
-      <w:r>
-        <w:t xml:space="preserve"> compares based on the</w:t>
+        <w:t>. This compareTo compares based on the</w:t>
       </w:r>
       <w:r>
         <w:t xml:space="preserve"> </w:t>
@@ -318,52 +302,7 @@
         <w:spacing w:after="0"/>
       </w:pPr>
       <w:r>
-        <w:t xml:space="preserve">In my design I have one Object called Process. When this object is created with the constructor </w:t>
-      </w:r>
-      <w:proofErr w:type="gramStart"/>
-      <w:r>
-        <w:t>Process(</w:t>
-      </w:r>
-      <w:proofErr w:type="spellStart"/>
-      <w:proofErr w:type="gramEnd"/>
-      <w:r>
-        <w:t>int</w:t>
-      </w:r>
-      <w:proofErr w:type="spellEnd"/>
-      <w:r>
-        <w:t xml:space="preserve"> </w:t>
-      </w:r>
-      <w:proofErr w:type="spellStart"/>
-      <w:r>
-        <w:t>currentPID</w:t>
-      </w:r>
-      <w:proofErr w:type="spellEnd"/>
-      <w:r>
-        <w:t xml:space="preserve">) a random priority from 0-9999 is assigned and a </w:t>
-      </w:r>
-      <w:proofErr w:type="spellStart"/>
-      <w:r>
-        <w:t>processID</w:t>
-      </w:r>
-      <w:proofErr w:type="spellEnd"/>
-      <w:r>
-        <w:t xml:space="preserve"> is assigned based on the </w:t>
-      </w:r>
-      <w:proofErr w:type="spellStart"/>
-      <w:r>
-        <w:t>currentPID</w:t>
-      </w:r>
-      <w:proofErr w:type="spellEnd"/>
-      <w:r>
-        <w:t xml:space="preserve">. The </w:t>
-      </w:r>
-      <w:proofErr w:type="spellStart"/>
-      <w:r>
-        <w:t>currentPID</w:t>
-      </w:r>
-      <w:proofErr w:type="spellEnd"/>
-      <w:r>
-        <w:t xml:space="preserve"> is tracked in main</w:t>
+        <w:t>In my design I have one Object called Process. When this object is created with the constructor Process(int currentPID) a random priority from 0-9999 is assigned and a processID is assigned based on the currentPID. The currentPID is tracked in main</w:t>
       </w:r>
       <w:r>
         <w:t xml:space="preserve"> and starts from 0</w:t>
@@ -372,78 +311,44 @@
         <w:t>.</w:t>
       </w:r>
       <w:r>
-        <w:t xml:space="preserve"> It implements comparable in order to make it possible to compare each process to each other based on priority. It has getters for the </w:t>
-      </w:r>
-      <w:proofErr w:type="spellStart"/>
-      <w:r>
-        <w:t>processID</w:t>
-      </w:r>
-      <w:proofErr w:type="spellEnd"/>
-      <w:r>
-        <w:t xml:space="preserve"> &amp; priority and a setter for priority.</w:t>
-      </w:r>
-    </w:p>
-    <w:p>
-      <w:pPr>
-        <w:spacing w:after="0"/>
-      </w:pPr>
-    </w:p>
-    <w:p>
-      <w:pPr>
-        <w:spacing w:after="0"/>
-      </w:pPr>
-      <w:r>
-        <w:t xml:space="preserve">It also has another constructor </w:t>
-      </w:r>
-      <w:proofErr w:type="gramStart"/>
-      <w:r>
-        <w:t>Process(</w:t>
-      </w:r>
-      <w:proofErr w:type="gramEnd"/>
-      <w:r>
-        <w:t xml:space="preserve">) which is utilized to create a Process with the lowest possible priority of 0 and a null process PID. </w:t>
-      </w:r>
-    </w:p>
-    <w:p>
-      <w:pPr>
-        <w:spacing w:after="0"/>
-      </w:pPr>
-    </w:p>
-    <w:p>
-      <w:pPr>
-        <w:spacing w:after="0"/>
-      </w:pPr>
-      <w:proofErr w:type="spellStart"/>
-      <w:r>
-        <w:rPr>
-          <w:b/>
-        </w:rPr>
-        <w:t>TreeRB</w:t>
-      </w:r>
-      <w:proofErr w:type="spellEnd"/>
-      <w:r>
-        <w:rPr>
-          <w:b/>
-        </w:rPr>
-        <w:t xml:space="preserve"> Class</w:t>
-      </w:r>
-    </w:p>
-    <w:p>
-      <w:pPr>
-        <w:spacing w:after="0"/>
-      </w:pPr>
-      <w:r>
-        <w:t xml:space="preserve">In addition to the pseudocode in CLRS, I also modified the constructor for when the </w:t>
-      </w:r>
-      <w:proofErr w:type="spellStart"/>
-      <w:proofErr w:type="gramStart"/>
-      <w:r>
-        <w:t>rb</w:t>
-      </w:r>
-      <w:proofErr w:type="spellEnd"/>
-      <w:proofErr w:type="gramEnd"/>
-      <w:r>
-        <w:t xml:space="preserve"> tree is first created.</w:t>
+        <w:t xml:space="preserve"> It implements comparable in order to make it possible to compare each process to each other based on priority. It has getters for the processID &amp; priority and a setter for priority.</w:t>
+      </w:r>
+    </w:p>
+    <w:p>
+      <w:pPr>
+        <w:spacing w:after="0"/>
+      </w:pPr>
+    </w:p>
+    <w:p>
+      <w:pPr>
+        <w:spacing w:after="0"/>
+      </w:pPr>
+      <w:r>
+        <w:t xml:space="preserve">It also has another constructor Process() which is utilized to create a Process with the lowest possible priority of 0 and a null process PID. </w:t>
+      </w:r>
+    </w:p>
+    <w:p>
+      <w:pPr>
+        <w:spacing w:after="0"/>
+      </w:pPr>
+    </w:p>
+    <w:p>
+      <w:pPr>
+        <w:spacing w:after="0"/>
+      </w:pPr>
+      <w:r>
+        <w:rPr>
+          <w:b/>
+        </w:rPr>
+        <w:t>TreeRB Class</w:t>
+      </w:r>
+    </w:p>
+    <w:p>
+      <w:pPr>
+        <w:spacing w:after="0"/>
+      </w:pPr>
+      <w:r>
+        <w:t>In addition to the pseudocode in CLRS, I also modified the constructor for when the rb tree is first created.</w:t>
       </w:r>
     </w:p>
     <w:p>
@@ -551,39 +456,27 @@
         <w:t xml:space="preserve"> left, right, and parent nodes set to the same nil.</w:t>
       </w:r>
       <w:r>
-        <w:t xml:space="preserve"> In regular BST we didn’t need to point to nil nodes but in </w:t>
-      </w:r>
-      <w:proofErr w:type="spellStart"/>
-      <w:proofErr w:type="gramStart"/>
-      <w:r>
-        <w:t>rb</w:t>
-      </w:r>
-      <w:proofErr w:type="spellEnd"/>
-      <w:proofErr w:type="gramEnd"/>
-      <w:r>
-        <w:t xml:space="preserve"> tree we have to.</w:t>
-      </w:r>
-    </w:p>
-    <w:p>
-      <w:pPr>
-        <w:spacing w:after="0"/>
-      </w:pPr>
-    </w:p>
-    <w:p>
-      <w:pPr>
-        <w:spacing w:after="0"/>
-        <w:rPr>
-          <w:b/>
-        </w:rPr>
-      </w:pPr>
-      <w:proofErr w:type="spellStart"/>
+        <w:t xml:space="preserve"> In regular BST we didn’t need to point to nil nodes but in rb tree we have to.</w:t>
+      </w:r>
+    </w:p>
+    <w:p>
+      <w:pPr>
+        <w:spacing w:after="0"/>
+      </w:pPr>
+    </w:p>
+    <w:p>
+      <w:pPr>
+        <w:spacing w:after="0"/>
+        <w:rPr>
+          <w:b/>
+        </w:rPr>
+      </w:pPr>
       <w:r>
         <w:rPr>
           <w:b/>
         </w:rPr>
         <w:t>RedBlackTree</w:t>
       </w:r>
-      <w:proofErr w:type="spellEnd"/>
     </w:p>
     <w:p>
       <w:pPr>
@@ -601,80 +494,55 @@
       <w:r>
         <w:t xml:space="preserve">created with random priority and inserted into the </w:t>
       </w:r>
-      <w:proofErr w:type="spellStart"/>
+      <w:r>
+        <w:t xml:space="preserve">rbTree </w:t>
+      </w:r>
+      <w:r>
+        <w:t>on start. Then a menu with options appear to test the Tree.</w:t>
+      </w:r>
+      <w:r>
+        <w:t xml:space="preserve"> </w:t>
+      </w:r>
+    </w:p>
+    <w:p>
+      <w:pPr>
+        <w:spacing w:after="0"/>
+      </w:pPr>
+    </w:p>
+    <w:p>
+      <w:pPr>
+        <w:spacing w:after="0"/>
+      </w:pPr>
+      <w:r>
+        <w:t xml:space="preserve">The menu allows the user to display a sorted list of processes in the BST. It also allows the user to enter in the priority of a process that they want deleted from the BST. This calls a </w:t>
+      </w:r>
+      <w:r>
+        <w:t>rbT</w:t>
+      </w:r>
+      <w:r>
+        <w:t xml:space="preserve">reeSearch to find the Node to delete then calls </w:t>
+      </w:r>
+      <w:r>
+        <w:t>rbT</w:t>
+      </w:r>
+      <w:r>
+        <w:t>reeDelete to delete that Node.</w:t>
+      </w:r>
+      <w:r>
+        <w:t xml:space="preserve"> </w:t>
+      </w:r>
+      <w:r>
+        <w:t xml:space="preserve"> It also allows the user to search for a process by its priority. L</w:t>
+      </w:r>
+      <w:r>
+        <w:t>astly this menu</w:t>
+      </w:r>
+      <w:r>
+        <w:t xml:space="preserve"> allows the user to insert a random process into the </w:t>
+      </w:r>
       <w:r>
         <w:t>rbTree</w:t>
       </w:r>
-      <w:proofErr w:type="spellEnd"/>
-      <w:r>
-        <w:t xml:space="preserve"> </w:t>
-      </w:r>
-      <w:r>
-        <w:t>on start. Then a menu with options appear to test the Tree.</w:t>
-      </w:r>
-      <w:r>
-        <w:t xml:space="preserve"> </w:t>
-      </w:r>
-    </w:p>
-    <w:p>
-      <w:pPr>
-        <w:spacing w:after="0"/>
-      </w:pPr>
-    </w:p>
-    <w:p>
-      <w:pPr>
-        <w:spacing w:after="0"/>
-      </w:pPr>
-      <w:r>
-        <w:t xml:space="preserve">The menu allows the user to display a sorted list of processes in the BST. It also allows the user to enter in the priority of a process that they want deleted from the BST. This calls </w:t>
-      </w:r>
-      <w:proofErr w:type="gramStart"/>
-      <w:r>
-        <w:t>a</w:t>
-      </w:r>
-      <w:proofErr w:type="gramEnd"/>
-      <w:r>
-        <w:t xml:space="preserve"> </w:t>
-      </w:r>
-      <w:proofErr w:type="spellStart"/>
-      <w:r>
-        <w:t>rbT</w:t>
-      </w:r>
-      <w:r>
-        <w:t>reeSearch</w:t>
-      </w:r>
-      <w:proofErr w:type="spellEnd"/>
-      <w:r>
-        <w:t xml:space="preserve"> to find the Node to delete then calls </w:t>
-      </w:r>
-      <w:proofErr w:type="spellStart"/>
-      <w:r>
-        <w:t>rbT</w:t>
-      </w:r>
-      <w:r>
-        <w:t>reeDelete</w:t>
-      </w:r>
-      <w:proofErr w:type="spellEnd"/>
-      <w:r>
-        <w:t xml:space="preserve"> to delete that Node.</w:t>
-      </w:r>
-      <w:r>
-        <w:t xml:space="preserve"> </w:t>
-      </w:r>
-      <w:r>
-        <w:t xml:space="preserve"> It also allows the user to search for a process by its priority. L</w:t>
-      </w:r>
-      <w:r>
-        <w:t>astly this menu</w:t>
-      </w:r>
-      <w:r>
-        <w:t xml:space="preserve"> allows the user to insert a random process into the </w:t>
-      </w:r>
-      <w:proofErr w:type="spellStart"/>
-      <w:r>
-        <w:t>rbTree</w:t>
-      </w:r>
-      <w:proofErr w:type="spellEnd"/>
       <w:r>
         <w:t>.</w:t>
       </w:r>
@@ -721,8 +589,6 @@
           <w:sz w:val="40"/>
         </w:rPr>
       </w:pPr>
-      <w:bookmarkStart w:id="0" w:name="_GoBack"/>
-      <w:bookmarkEnd w:id="0"/>
       <w:r>
         <w:rPr>
           <w:b/>
@@ -750,10 +616,10 @@
           <w:noProof/>
         </w:rPr>
         <w:drawing>
-          <wp:inline distT="0" distB="0" distL="0" distR="0" wp14:anchorId="3BE30D41" wp14:editId="31D5CF0C">
-            <wp:extent cx="6858000" cy="1744345"/>
-            <wp:effectExtent l="0" t="0" r="0" b="8255"/>
-            <wp:docPr id="3" name="Picture 3"/>
+          <wp:inline distT="0" distB="0" distL="0" distR="0" wp14:anchorId="5D6AF437" wp14:editId="640B6AE7">
+            <wp:extent cx="6858000" cy="4117975"/>
+            <wp:effectExtent l="0" t="0" r="0" b="0"/>
+            <wp:docPr id="10" name="Picture 10"/>
             <wp:cNvGraphicFramePr>
               <a:graphicFrameLocks xmlns:a="http://schemas.openxmlformats.org/drawingml/2006/main" noChangeAspect="1"/>
             </wp:cNvGraphicFramePr>
@@ -773,7 +639,7 @@
                   <pic:spPr>
                     <a:xfrm>
                       <a:off x="0" y="0"/>
-                      <a:ext cx="6858000" cy="1744345"/>
+                      <a:ext cx="6858000" cy="4117975"/>
                     </a:xfrm>
                     <a:prstGeom prst="rect">
                       <a:avLst/>
@@ -792,23 +658,64 @@
           <w:b/>
         </w:rPr>
       </w:pPr>
-      <w:r>
-        <w:rPr>
-          <w:b/>
-        </w:rPr>
+    </w:p>
+    <w:p>
+      <w:pPr>
+        <w:rPr>
+          <w:b/>
+        </w:rPr>
+      </w:pPr>
+    </w:p>
+    <w:p>
+      <w:pPr>
+        <w:rPr>
+          <w:b/>
+        </w:rPr>
+      </w:pPr>
+    </w:p>
+    <w:p>
+      <w:pPr>
+        <w:rPr>
+          <w:b/>
+        </w:rPr>
+      </w:pPr>
+    </w:p>
+    <w:p>
+      <w:pPr>
+        <w:rPr>
+          <w:b/>
+        </w:rPr>
+      </w:pPr>
+    </w:p>
+    <w:p>
+      <w:pPr>
+        <w:rPr>
+          <w:b/>
+        </w:rPr>
+      </w:pPr>
+      <w:r>
+        <w:rPr>
+          <w:b/>
+        </w:rPr>
+        <w:lastRenderedPageBreak/>
         <w:t>Deleting a process</w:t>
       </w:r>
     </w:p>
     <w:p>
+      <w:pPr>
+        <w:rPr>
+          <w:b/>
+        </w:rPr>
+      </w:pPr>
       <w:r>
         <w:rPr>
           <w:noProof/>
         </w:rPr>
         <w:drawing>
-          <wp:inline distT="0" distB="0" distL="0" distR="0" wp14:anchorId="31360F8F" wp14:editId="6936D647">
-            <wp:extent cx="6858000" cy="2748280"/>
+          <wp:inline distT="0" distB="0" distL="0" distR="0" wp14:anchorId="45660418" wp14:editId="7A71FBE9">
+            <wp:extent cx="6858000" cy="4538980"/>
             <wp:effectExtent l="0" t="0" r="0" b="0"/>
-            <wp:docPr id="4" name="Picture 4"/>
+            <wp:docPr id="11" name="Picture 11"/>
             <wp:cNvGraphicFramePr>
               <a:graphicFrameLocks xmlns:a="http://schemas.openxmlformats.org/drawingml/2006/main" noChangeAspect="1"/>
             </wp:cNvGraphicFramePr>
@@ -828,7 +735,7 @@
                   <pic:spPr>
                     <a:xfrm>
                       <a:off x="0" y="0"/>
-                      <a:ext cx="6858000" cy="2748280"/>
+                      <a:ext cx="6858000" cy="4538980"/>
                     </a:xfrm>
                     <a:prstGeom prst="rect">
                       <a:avLst/>
@@ -849,22 +756,13 @@
       </w:pPr>
       <w:r>
         <w:rPr>
-          <w:b/>
-        </w:rPr>
-        <w:t>Inserting a random process</w:t>
-      </w:r>
-    </w:p>
-    <w:p>
-      <w:r>
-        <w:rPr>
           <w:noProof/>
         </w:rPr>
-        <w:lastRenderedPageBreak/>
         <w:drawing>
-          <wp:inline distT="0" distB="0" distL="0" distR="0" wp14:anchorId="5A1BC5A3" wp14:editId="7C4231B2">
-            <wp:extent cx="6858000" cy="3023870"/>
-            <wp:effectExtent l="0" t="0" r="0" b="5080"/>
-            <wp:docPr id="5" name="Picture 5"/>
+          <wp:inline distT="0" distB="0" distL="0" distR="0" wp14:anchorId="3288D050" wp14:editId="53FB5B59">
+            <wp:extent cx="6858000" cy="2979420"/>
+            <wp:effectExtent l="0" t="0" r="0" b="0"/>
+            <wp:docPr id="15" name="Picture 15"/>
             <wp:cNvGraphicFramePr>
               <a:graphicFrameLocks xmlns:a="http://schemas.openxmlformats.org/drawingml/2006/main" noChangeAspect="1"/>
             </wp:cNvGraphicFramePr>
@@ -884,7 +782,7 @@
                   <pic:spPr>
                     <a:xfrm>
                       <a:off x="0" y="0"/>
-                      <a:ext cx="6858000" cy="3023870"/>
+                      <a:ext cx="6858000" cy="2979420"/>
                     </a:xfrm>
                     <a:prstGeom prst="rect">
                       <a:avLst/>
@@ -897,17 +795,32 @@
         </w:drawing>
       </w:r>
     </w:p>
-    <w:p>
-      <w:pPr>
-        <w:rPr>
-          <w:b/>
-        </w:rPr>
-      </w:pPr>
-      <w:r>
-        <w:rPr>
-          <w:b/>
-        </w:rPr>
-        <w:t>Searching for a process by priority</w:t>
+    <w:p/>
+    <w:p>
+      <w:pPr>
+        <w:rPr>
+          <w:b/>
+        </w:rPr>
+      </w:pPr>
+      <w:r>
+        <w:rPr>
+          <w:b/>
+        </w:rPr>
+        <w:br w:type="page"/>
+      </w:r>
+    </w:p>
+    <w:p>
+      <w:pPr>
+        <w:rPr>
+          <w:b/>
+        </w:rPr>
+      </w:pPr>
+      <w:r>
+        <w:rPr>
+          <w:b/>
+        </w:rPr>
+        <w:lastRenderedPageBreak/>
+        <w:t>Inserting a random process</w:t>
       </w:r>
     </w:p>
     <w:p>
@@ -921,10 +834,10 @@
           <w:noProof/>
         </w:rPr>
         <w:drawing>
-          <wp:inline distT="0" distB="0" distL="0" distR="0" wp14:anchorId="60612FEB" wp14:editId="0B78433C">
-            <wp:extent cx="5648325" cy="1981200"/>
-            <wp:effectExtent l="0" t="0" r="9525" b="0"/>
-            <wp:docPr id="6" name="Picture 6"/>
+          <wp:inline distT="0" distB="0" distL="0" distR="0" wp14:anchorId="355FE055" wp14:editId="56EE0D2D">
+            <wp:extent cx="6858000" cy="4550410"/>
+            <wp:effectExtent l="0" t="0" r="0" b="2540"/>
+            <wp:docPr id="16" name="Picture 16"/>
             <wp:cNvGraphicFramePr>
               <a:graphicFrameLocks xmlns:a="http://schemas.openxmlformats.org/drawingml/2006/main" noChangeAspect="1"/>
             </wp:cNvGraphicFramePr>
@@ -944,7 +857,7 @@
                   <pic:spPr>
                     <a:xfrm>
                       <a:off x="0" y="0"/>
-                      <a:ext cx="5648325" cy="1981200"/>
+                      <a:ext cx="6858000" cy="4550410"/>
                     </a:xfrm>
                     <a:prstGeom prst="rect">
                       <a:avLst/>
@@ -957,24 +870,35 @@
         </w:drawing>
       </w:r>
     </w:p>
-    <w:p>
-      <w:r>
-        <w:rPr>
-          <w:b/>
-        </w:rPr>
-        <w:t>Exiting the application</w:t>
-      </w:r>
-    </w:p>
-    <w:p>
+    <w:p/>
+    <w:p>
+      <w:pPr>
+        <w:rPr>
+          <w:b/>
+        </w:rPr>
+      </w:pPr>
+      <w:r>
+        <w:rPr>
+          <w:b/>
+        </w:rPr>
+        <w:t>Searching for a process by priority</w:t>
+      </w:r>
+    </w:p>
+    <w:p>
+      <w:pPr>
+        <w:rPr>
+          <w:b/>
+        </w:rPr>
+      </w:pPr>
       <w:r>
         <w:rPr>
           <w:noProof/>
         </w:rPr>
         <w:drawing>
-          <wp:inline distT="0" distB="0" distL="0" distR="0" wp14:anchorId="51850853" wp14:editId="779D3E20">
-            <wp:extent cx="5848350" cy="1676400"/>
-            <wp:effectExtent l="0" t="0" r="0" b="0"/>
-            <wp:docPr id="7" name="Picture 7"/>
+          <wp:inline distT="0" distB="0" distL="0" distR="0" wp14:anchorId="20C7F09F" wp14:editId="3166D5E2">
+            <wp:extent cx="5572125" cy="2028825"/>
+            <wp:effectExtent l="0" t="0" r="9525" b="9525"/>
+            <wp:docPr id="17" name="Picture 17"/>
             <wp:cNvGraphicFramePr>
               <a:graphicFrameLocks xmlns:a="http://schemas.openxmlformats.org/drawingml/2006/main" noChangeAspect="1"/>
             </wp:cNvGraphicFramePr>
@@ -994,7 +918,7 @@
                   <pic:spPr>
                     <a:xfrm>
                       <a:off x="0" y="0"/>
-                      <a:ext cx="5848350" cy="1676400"/>
+                      <a:ext cx="5572125" cy="2028825"/>
                     </a:xfrm>
                     <a:prstGeom prst="rect">
                       <a:avLst/>
@@ -1009,249 +933,36 @@
     </w:p>
     <w:p>
       <w:pPr>
-        <w:spacing w:after="0"/>
-        <w:rPr>
-          <w:b/>
-          <w:sz w:val="28"/>
-        </w:rPr>
-      </w:pPr>
-      <w:r>
-        <w:rPr>
-          <w:b/>
-          <w:sz w:val="28"/>
-        </w:rPr>
-        <w:t>Procedures to run code</w:t>
-      </w:r>
-    </w:p>
-    <w:p>
-      <w:pPr>
-        <w:spacing w:after="0"/>
-        <w:rPr>
-          <w:u w:val="single"/>
-        </w:rPr>
-      </w:pPr>
-      <w:r>
-        <w:rPr>
-          <w:u w:val="single"/>
-        </w:rPr>
-        <w:t>Unzipping (Windows)</w:t>
-      </w:r>
-    </w:p>
-    <w:p>
-      <w:pPr>
-        <w:spacing w:after="0"/>
-      </w:pPr>
-      <w:r>
-        <w:t xml:space="preserve">To unzip files go to https://ninite.com/. And checkmark the box next to "7-Zip". If you don't have "Java 8" checkmark the box next to Java 8 too. Click on "Get Your </w:t>
-      </w:r>
-      <w:proofErr w:type="spellStart"/>
-      <w:r>
-        <w:t>Ninite</w:t>
-      </w:r>
-      <w:proofErr w:type="spellEnd"/>
-      <w:r>
-        <w:t>" and run the downloaded file to install the required applications.</w:t>
-      </w:r>
-    </w:p>
-    <w:p>
-      <w:pPr>
-        <w:spacing w:after="0"/>
-      </w:pPr>
-    </w:p>
-    <w:p>
-      <w:pPr>
-        <w:spacing w:after="0"/>
-      </w:pPr>
-      <w:r>
-        <w:t xml:space="preserve">After 7-Zip is finished installing right click on the zip file you want to unzip. </w:t>
-      </w:r>
-      <w:r>
-        <w:t>Then select Extract To "\Dao-PA3</w:t>
-      </w:r>
-      <w:r>
-        <w:t>.zip". A n</w:t>
-      </w:r>
-      <w:r>
-        <w:t>ew folder called "Dao-PA3</w:t>
-      </w:r>
-      <w:r>
-        <w:t>" will be created in the same directory as the zip file.</w:t>
-      </w:r>
-    </w:p>
-    <w:p>
-      <w:pPr>
-        <w:spacing w:after="0"/>
-      </w:pPr>
-    </w:p>
-    <w:p>
-      <w:pPr>
-        <w:spacing w:after="0"/>
-        <w:rPr>
-          <w:u w:val="single"/>
-        </w:rPr>
-      </w:pPr>
-      <w:r>
-        <w:rPr>
-          <w:u w:val="single"/>
+        <w:rPr>
+          <w:b/>
+        </w:rPr>
+      </w:pPr>
+      <w:r>
+        <w:rPr>
+          <w:b/>
+        </w:rPr>
+        <w:br w:type="page"/>
+      </w:r>
+    </w:p>
+    <w:p>
+      <w:r>
+        <w:rPr>
+          <w:b/>
         </w:rPr>
         <w:lastRenderedPageBreak/>
-        <w:t>Ru</w:t>
-      </w:r>
-      <w:r>
-        <w:rPr>
-          <w:u w:val="single"/>
-        </w:rPr>
-        <w:t>nning the application (Windows)</w:t>
-      </w:r>
-    </w:p>
-    <w:p>
-      <w:pPr>
-        <w:spacing w:after="0"/>
-      </w:pPr>
-      <w:r>
-        <w:t xml:space="preserve">Java 8 is required. If you haven't installed it from the previous step with </w:t>
-      </w:r>
-      <w:proofErr w:type="spellStart"/>
-      <w:r>
-        <w:t>ninite</w:t>
-      </w:r>
-      <w:proofErr w:type="spellEnd"/>
-      <w:r>
-        <w:t xml:space="preserve">. Go back to ninite.com and include Java 8 for the "Get Your </w:t>
-      </w:r>
-      <w:proofErr w:type="spellStart"/>
-      <w:r>
-        <w:t>Ninite</w:t>
-      </w:r>
-      <w:proofErr w:type="spellEnd"/>
-      <w:r>
-        <w:t>.”</w:t>
-      </w:r>
-    </w:p>
-    <w:p>
-      <w:pPr>
-        <w:spacing w:after="0"/>
-      </w:pPr>
-    </w:p>
-    <w:p>
-      <w:pPr>
-        <w:spacing w:after="0"/>
-      </w:pPr>
-      <w:r>
-        <w:t>Navigate into the "</w:t>
-      </w:r>
-      <w:proofErr w:type="spellStart"/>
-      <w:r>
-        <w:t>RedBlackTree</w:t>
-      </w:r>
-      <w:proofErr w:type="spellEnd"/>
-      <w:r>
-        <w:t>" folder</w:t>
-      </w:r>
-      <w:r>
-        <w:t xml:space="preserve"> which is</w:t>
-      </w:r>
-      <w:r>
-        <w:t xml:space="preserve"> inside the folder you extracted with 7-Zip. While holding 'Shift'... Right-click on a blank space inside the folder, then click "Open command window here"</w:t>
-      </w:r>
-    </w:p>
-    <w:p>
-      <w:pPr>
-        <w:spacing w:after="0"/>
-      </w:pPr>
-    </w:p>
-    <w:p>
-      <w:pPr>
-        <w:spacing w:after="0"/>
-      </w:pPr>
-      <w:r>
-        <w:t>Now type in the f</w:t>
-      </w:r>
-      <w:r>
-        <w:t xml:space="preserve">ollowing below without quotes: </w:t>
-      </w:r>
-    </w:p>
-    <w:p>
-      <w:pPr>
-        <w:spacing w:after="0"/>
-      </w:pPr>
-      <w:r>
-        <w:t>|</w:t>
-      </w:r>
-      <w:r>
-        <w:tab/>
-      </w:r>
-      <w:r>
-        <w:t xml:space="preserve">'java - jar </w:t>
-      </w:r>
-      <w:r>
-        <w:t>RedBlackTreeTester</w:t>
-      </w:r>
-      <w:r>
-        <w:t>.jar'</w:t>
-      </w:r>
-    </w:p>
-    <w:p>
-      <w:pPr>
-        <w:spacing w:after="0"/>
-      </w:pPr>
-    </w:p>
-    <w:p>
-      <w:pPr>
-        <w:spacing w:after="0"/>
-      </w:pPr>
-      <w:r>
-        <w:t>Then press Enter to run the application.</w:t>
-      </w:r>
-    </w:p>
-    <w:p>
-      <w:pPr>
-        <w:spacing w:after="0"/>
-      </w:pPr>
-    </w:p>
-    <w:p>
-      <w:pPr>
-        <w:spacing w:after="0"/>
-        <w:rPr>
-          <w:b/>
-          <w:sz w:val="28"/>
-        </w:rPr>
-      </w:pPr>
-      <w:r>
-        <w:rPr>
-          <w:b/>
-          <w:sz w:val="28"/>
-        </w:rPr>
-        <w:t xml:space="preserve">Problems </w:t>
-      </w:r>
-      <w:r>
-        <w:rPr>
-          <w:b/>
-          <w:sz w:val="28"/>
-        </w:rPr>
-        <w:t xml:space="preserve">Encountered &amp; Lessons Learned </w:t>
-      </w:r>
-      <w:r>
-        <w:rPr>
-          <w:b/>
-          <w:sz w:val="28"/>
-        </w:rPr>
-        <w:t>(BST)</w:t>
-      </w:r>
-    </w:p>
-    <w:p>
-      <w:pPr>
-        <w:spacing w:after="0"/>
-      </w:pPr>
+        <w:t>Exiting the application</w:t>
+      </w:r>
+    </w:p>
+    <w:p>
       <w:r>
         <w:rPr>
           <w:noProof/>
         </w:rPr>
         <w:drawing>
-          <wp:inline distT="0" distB="0" distL="0" distR="0" wp14:anchorId="6D47A301" wp14:editId="06007000">
-            <wp:extent cx="4508389" cy="850305"/>
-            <wp:effectExtent l="0" t="0" r="6985" b="6985"/>
-            <wp:docPr id="13" name="Picture 13"/>
+          <wp:inline distT="0" distB="0" distL="0" distR="0" wp14:anchorId="51850853" wp14:editId="779D3E20">
+            <wp:extent cx="5848350" cy="1676400"/>
+            <wp:effectExtent l="0" t="0" r="0" b="0"/>
+            <wp:docPr id="7" name="Picture 7"/>
             <wp:cNvGraphicFramePr>
               <a:graphicFrameLocks xmlns:a="http://schemas.openxmlformats.org/drawingml/2006/main" noChangeAspect="1"/>
             </wp:cNvGraphicFramePr>
@@ -1271,7 +982,7 @@
                   <pic:spPr>
                     <a:xfrm>
                       <a:off x="0" y="0"/>
-                      <a:ext cx="4516241" cy="851786"/>
+                      <a:ext cx="5848350" cy="1676400"/>
                     </a:xfrm>
                     <a:prstGeom prst="rect">
                       <a:avLst/>
@@ -1287,145 +998,206 @@
     <w:p>
       <w:pPr>
         <w:spacing w:after="0"/>
-      </w:pPr>
-      <w:r>
-        <w:t xml:space="preserve">One of the major causes of my </w:t>
-      </w:r>
-      <w:proofErr w:type="spellStart"/>
-      <w:r>
-        <w:t>NullPointerExceptions</w:t>
-      </w:r>
-      <w:proofErr w:type="spellEnd"/>
-      <w:r>
-        <w:t xml:space="preserve"> was due to not creating the constructor </w:t>
-      </w:r>
-      <w:r>
-        <w:t xml:space="preserve">for </w:t>
-      </w:r>
-      <w:proofErr w:type="spellStart"/>
-      <w:proofErr w:type="gramStart"/>
-      <w:r>
-        <w:t>TreeRB</w:t>
-      </w:r>
-      <w:proofErr w:type="spellEnd"/>
-      <w:r>
-        <w:t>(</w:t>
-      </w:r>
-      <w:proofErr w:type="gramEnd"/>
-      <w:r>
-        <w:t>). I explained that the constructor was needed because the left, right, and parent of the initial root node should point to nil. If they pointed to “null” instead of “</w:t>
-      </w:r>
-      <w:proofErr w:type="spellStart"/>
-      <w:r>
-        <w:t>t.nil</w:t>
-      </w:r>
-      <w:proofErr w:type="spellEnd"/>
-      <w:r>
-        <w:t xml:space="preserve">” then </w:t>
-      </w:r>
-      <w:proofErr w:type="spellStart"/>
-      <w:proofErr w:type="gramStart"/>
-      <w:r>
-        <w:t>t.getColor</w:t>
-      </w:r>
-      <w:proofErr w:type="spellEnd"/>
-      <w:r>
-        <w:t>(</w:t>
-      </w:r>
-      <w:proofErr w:type="gramEnd"/>
-      <w:r>
-        <w:t xml:space="preserve">) wouldn’t work because null doesn’t have a color. </w:t>
-      </w:r>
-      <w:proofErr w:type="spellStart"/>
-      <w:r>
-        <w:t>T.nil</w:t>
-      </w:r>
-      <w:proofErr w:type="spellEnd"/>
-      <w:r>
-        <w:t xml:space="preserve"> on the other hand has a color and </w:t>
-      </w:r>
-      <w:proofErr w:type="gramStart"/>
-      <w:r>
-        <w:t>it’s</w:t>
-      </w:r>
-      <w:proofErr w:type="gramEnd"/>
-      <w:r>
-        <w:t xml:space="preserve"> “BLACK”.</w:t>
-      </w:r>
-      <w:r>
-        <w:t xml:space="preserve"> </w:t>
-      </w:r>
-    </w:p>
-    <w:p>
-      <w:pPr>
-        <w:spacing w:after="0"/>
-      </w:pPr>
-    </w:p>
-    <w:p>
-      <w:pPr>
-        <w:spacing w:after="0"/>
-      </w:pPr>
-      <w:r>
-        <w:t xml:space="preserve">Because of this issue I now realize why CLRS uses </w:t>
-      </w:r>
-      <w:proofErr w:type="spellStart"/>
-      <w:r>
-        <w:t>T.nil</w:t>
-      </w:r>
-      <w:proofErr w:type="spellEnd"/>
-      <w:r>
-        <w:t xml:space="preserve">. I also learned that all nil nodes pointed to the same </w:t>
-      </w:r>
-      <w:proofErr w:type="spellStart"/>
-      <w:r>
-        <w:t>T.nil</w:t>
-      </w:r>
-      <w:proofErr w:type="spellEnd"/>
-      <w:r>
-        <w:t xml:space="preserve"> because doing so saves memory. There’s no need to instantiate multiple nil nodes, reducing space complexity.</w:t>
-      </w:r>
-    </w:p>
-    <w:p>
-      <w:pPr>
-        <w:spacing w:after="0"/>
-      </w:pPr>
-    </w:p>
-    <w:p>
-      <w:pPr>
-        <w:spacing w:after="0"/>
-      </w:pPr>
-      <w:r>
-        <w:t>Another major problem I couldn’t solve was this…</w:t>
-      </w:r>
-    </w:p>
-    <w:p>
-      <w:pPr>
-        <w:spacing w:after="0"/>
-      </w:pPr>
-    </w:p>
-    <w:p>
-      <w:pPr>
-        <w:spacing w:after="0"/>
-      </w:pPr>
-      <w:r>
-        <w:t>When I inserted the first 3 processes into the RB Tree everything works fine. However whenever I decide to insert a 4th process the program would be stuck in an infinite</w:t>
-      </w:r>
-      <w:r>
-        <w:t xml:space="preserve"> </w:t>
-      </w:r>
-      <w:r>
-        <w:t xml:space="preserve">loop in </w:t>
-      </w:r>
-      <w:proofErr w:type="spellStart"/>
-      <w:r>
-        <w:t>rbInsertFixup</w:t>
-      </w:r>
-      <w:proofErr w:type="spellEnd"/>
-      <w:r>
-        <w:t>.</w:t>
-      </w:r>
-      <w:r>
-        <w:t xml:space="preserve"> I was so frustrated. </w:t>
+        <w:rPr>
+          <w:b/>
+          <w:sz w:val="28"/>
+        </w:rPr>
+      </w:pPr>
+      <w:r>
+        <w:rPr>
+          <w:b/>
+          <w:sz w:val="28"/>
+        </w:rPr>
+        <w:t>Procedures to run code</w:t>
+      </w:r>
+    </w:p>
+    <w:p>
+      <w:pPr>
+        <w:spacing w:after="0"/>
+        <w:rPr>
+          <w:u w:val="single"/>
+        </w:rPr>
+      </w:pPr>
+      <w:r>
+        <w:rPr>
+          <w:u w:val="single"/>
+        </w:rPr>
+        <w:t>Unzipping (Windows)</w:t>
+      </w:r>
+    </w:p>
+    <w:p>
+      <w:pPr>
+        <w:spacing w:after="0"/>
+      </w:pPr>
+      <w:r>
+        <w:t>To unzip files go to https://ninite.com/. And checkmark the box next to "7-Zip". If you don't have "Java 8" checkmark the box next to Java 8 too. Click on "Get Your Ninite" and run the downloaded file to install the required applications.</w:t>
+      </w:r>
+    </w:p>
+    <w:p>
+      <w:pPr>
+        <w:spacing w:after="0"/>
+      </w:pPr>
+    </w:p>
+    <w:p>
+      <w:pPr>
+        <w:spacing w:after="0"/>
+      </w:pPr>
+      <w:r>
+        <w:t xml:space="preserve">After 7-Zip is finished installing right click on the zip file you want to unzip. </w:t>
+      </w:r>
+      <w:r>
+        <w:t>Then select Extract To "\Dao-PA3</w:t>
+      </w:r>
+      <w:r>
+        <w:t>.zip". A n</w:t>
+      </w:r>
+      <w:r>
+        <w:t>ew folder called "Dao-PA3</w:t>
+      </w:r>
+      <w:r>
+        <w:t>" will be created in the same directory as the zip file.</w:t>
+      </w:r>
+    </w:p>
+    <w:p>
+      <w:pPr>
+        <w:spacing w:after="0"/>
+      </w:pPr>
+    </w:p>
+    <w:p>
+      <w:pPr>
+        <w:spacing w:after="0"/>
+        <w:rPr>
+          <w:u w:val="single"/>
+        </w:rPr>
+      </w:pPr>
+      <w:r>
+        <w:rPr>
+          <w:u w:val="single"/>
+        </w:rPr>
+        <w:t>Ru</w:t>
+      </w:r>
+      <w:r>
+        <w:rPr>
+          <w:u w:val="single"/>
+        </w:rPr>
+        <w:t>nning the application (Windows)</w:t>
+      </w:r>
+    </w:p>
+    <w:p>
+      <w:pPr>
+        <w:spacing w:after="0"/>
+      </w:pPr>
+      <w:r>
+        <w:t>Java 8 is required. If you haven't installed it from the previous step with ninite. Go back to ninite.com and include Java 8 for the "Get Your Ninite.”</w:t>
+      </w:r>
+    </w:p>
+    <w:p>
+      <w:pPr>
+        <w:spacing w:after="0"/>
+      </w:pPr>
+    </w:p>
+    <w:p>
+      <w:pPr>
+        <w:spacing w:after="0"/>
+      </w:pPr>
+      <w:r>
+        <w:t>Navigate into the "</w:t>
+      </w:r>
+      <w:r>
+        <w:t>RedBlackTree</w:t>
+      </w:r>
+      <w:r>
+        <w:t>" folder</w:t>
+      </w:r>
+      <w:r>
+        <w:t xml:space="preserve"> which is</w:t>
+      </w:r>
+      <w:r>
+        <w:t xml:space="preserve"> inside the folder you extracted with 7-Zip. While holding 'Shift'... Right-click on a blank space inside the folder, then click "Open command window here"</w:t>
+      </w:r>
+    </w:p>
+    <w:p>
+      <w:pPr>
+        <w:spacing w:after="0"/>
+      </w:pPr>
+    </w:p>
+    <w:p>
+      <w:pPr>
+        <w:spacing w:after="0"/>
+      </w:pPr>
+      <w:r>
+        <w:t>Now type in the f</w:t>
+      </w:r>
+      <w:r>
+        <w:t xml:space="preserve">ollowing below without quotes: </w:t>
+      </w:r>
+    </w:p>
+    <w:p>
+      <w:pPr>
+        <w:spacing w:after="0"/>
+      </w:pPr>
+      <w:r>
+        <w:t>|</w:t>
+      </w:r>
+      <w:r>
+        <w:tab/>
+      </w:r>
+      <w:r>
+        <w:t xml:space="preserve">'java - jar </w:t>
+      </w:r>
+      <w:r>
+        <w:t>RedBlackTreeTester</w:t>
+      </w:r>
+      <w:r>
+        <w:t>.jar'</w:t>
+      </w:r>
+    </w:p>
+    <w:p>
+      <w:pPr>
+        <w:spacing w:after="0"/>
+      </w:pPr>
+    </w:p>
+    <w:p>
+      <w:pPr>
+        <w:spacing w:after="0"/>
+      </w:pPr>
+      <w:r>
+        <w:t>Then press Enter to run the application.</w:t>
+      </w:r>
+    </w:p>
+    <w:p>
+      <w:pPr>
+        <w:spacing w:after="0"/>
+      </w:pPr>
+    </w:p>
+    <w:p>
+      <w:pPr>
+        <w:spacing w:after="0"/>
+        <w:rPr>
+          <w:b/>
+          <w:sz w:val="28"/>
+        </w:rPr>
+      </w:pPr>
+      <w:r>
+        <w:rPr>
+          <w:b/>
+          <w:sz w:val="28"/>
+        </w:rPr>
+        <w:t xml:space="preserve">Problems </w:t>
+      </w:r>
+      <w:r>
+        <w:rPr>
+          <w:b/>
+          <w:sz w:val="28"/>
+        </w:rPr>
+        <w:t xml:space="preserve">Encountered &amp; Lessons Learned </w:t>
+      </w:r>
+      <w:r>
+        <w:rPr>
+          <w:b/>
+          <w:sz w:val="28"/>
+        </w:rPr>
+        <w:t>(BST)</w:t>
       </w:r>
     </w:p>
     <w:p>
@@ -1437,10 +1209,10 @@
           <w:noProof/>
         </w:rPr>
         <w:drawing>
-          <wp:inline distT="0" distB="0" distL="0" distR="0" wp14:anchorId="4C4EABFA" wp14:editId="012867A5">
-            <wp:extent cx="3390900" cy="581025"/>
-            <wp:effectExtent l="0" t="0" r="0" b="9525"/>
-            <wp:docPr id="14" name="Picture 14"/>
+          <wp:inline distT="0" distB="0" distL="0" distR="0" wp14:anchorId="6D47A301" wp14:editId="06007000">
+            <wp:extent cx="4508389" cy="850305"/>
+            <wp:effectExtent l="0" t="0" r="6985" b="6985"/>
+            <wp:docPr id="13" name="Picture 13"/>
             <wp:cNvGraphicFramePr>
               <a:graphicFrameLocks xmlns:a="http://schemas.openxmlformats.org/drawingml/2006/main" noChangeAspect="1"/>
             </wp:cNvGraphicFramePr>
@@ -1460,7 +1232,7 @@
                   <pic:spPr>
                     <a:xfrm>
                       <a:off x="0" y="0"/>
-                      <a:ext cx="3390900" cy="581025"/>
+                      <a:ext cx="4516241" cy="851786"/>
                     </a:xfrm>
                     <a:prstGeom prst="rect">
                       <a:avLst/>
@@ -1478,334 +1250,303 @@
         <w:spacing w:after="0"/>
       </w:pPr>
       <w:r>
-        <w:t>In this picture, you can see in the 1</w:t>
+        <w:t xml:space="preserve">One of the major causes of my NullPointerExceptions was due to not creating the constructor </w:t>
+      </w:r>
+      <w:r>
+        <w:t>for TreeRB(). I explained that the constructor was needed because the left, right, and parent of the initial root node should point to nil. If they pointed to “null” instead of “t.nil” then t.getColor() wouldn’t work because null doesn’t have a color. T.nil on the other hand has a color and it’s “BLACK”.</w:t>
+      </w:r>
+      <w:r>
+        <w:t xml:space="preserve"> </w:t>
+      </w:r>
+    </w:p>
+    <w:p>
+      <w:pPr>
+        <w:spacing w:after="0"/>
+      </w:pPr>
+    </w:p>
+    <w:p>
+      <w:pPr>
+        <w:spacing w:after="0"/>
+      </w:pPr>
+      <w:r>
+        <w:t>Because of this issue I now realize why CLRS uses T.nil. I also learned that all nil nodes pointed to the same T.nil because doing so saves memory. There’s no need to instantiate multiple nil nodes, reducing spce complexity.</w:t>
+      </w:r>
+    </w:p>
+    <w:p>
+      <w:pPr>
+        <w:spacing w:after="0"/>
+      </w:pPr>
+    </w:p>
+    <w:p>
+      <w:pPr>
+        <w:spacing w:after="0"/>
+      </w:pPr>
+      <w:r>
+        <w:t>Another major problem I couldn’t solve was this…</w:t>
+      </w:r>
+    </w:p>
+    <w:p>
+      <w:pPr>
+        <w:spacing w:after="0"/>
+      </w:pPr>
+    </w:p>
+    <w:p>
+      <w:pPr>
+        <w:spacing w:after="0"/>
+      </w:pPr>
+      <w:r>
+        <w:lastRenderedPageBreak/>
+        <w:t>When I inserted the first 3 processes into the RB Tree everything works fine. However whenever I decide to insert a 4th process the program would be stuck in an infinite</w:t>
+      </w:r>
+      <w:r>
+        <w:t xml:space="preserve"> </w:t>
+      </w:r>
+      <w:r>
+        <w:t>loop in rbInsertFixup.</w:t>
+      </w:r>
+      <w:r>
+        <w:t xml:space="preserve"> I was so frustrated. </w:t>
+      </w:r>
+      <w:r>
+        <w:t xml:space="preserve">It </w:t>
+      </w:r>
+      <w:r>
+        <w:t xml:space="preserve">always </w:t>
+      </w:r>
+      <w:r>
+        <w:t>happens on the 4</w:t>
       </w:r>
       <w:r>
         <w:rPr>
           <w:vertAlign w:val="superscript"/>
         </w:rPr>
-        <w:t>st</w:t>
-      </w:r>
-      <w:r>
-        <w:t xml:space="preserve"> line that I initially set z’s parent to “BLACK”. Then the 2</w:t>
-      </w:r>
-      <w:r>
-        <w:rPr>
-          <w:vertAlign w:val="superscript"/>
-        </w:rPr>
-        <w:t>nd</w:t>
-      </w:r>
-      <w:r>
-        <w:t xml:space="preserve"> line was supposed to set z’s grandparent to “RED”. However, it change’s z’s parent back to “RED” which causes my infinite loop issue. </w:t>
-      </w:r>
-      <w:r>
-        <w:t xml:space="preserve">I then discovered that z’s Parent was also z’s Grandparent. </w:t>
-      </w:r>
-      <w:r>
-        <w:t>It didn’t make any logical sense how a person’s dad can also be their grandfather.</w:t>
-      </w:r>
-    </w:p>
-    <w:p>
-      <w:pPr>
-        <w:spacing w:after="0"/>
-      </w:pPr>
-    </w:p>
-    <w:p>
-      <w:pPr>
-        <w:spacing w:after="0"/>
-      </w:pPr>
-      <w:r>
-        <w:t xml:space="preserve">I tried to change </w:t>
-      </w:r>
-      <w:proofErr w:type="spellStart"/>
-      <w:proofErr w:type="gramStart"/>
-      <w:r>
-        <w:rPr>
-          <w:rFonts w:ascii="Courier New" w:hAnsi="Courier New" w:cs="Courier New"/>
-          <w:color w:val="79ABFF"/>
-          <w:sz w:val="20"/>
-          <w:szCs w:val="20"/>
-          <w:highlight w:val="black"/>
-        </w:rPr>
-        <w:t>z</w:t>
-      </w:r>
-      <w:r>
-        <w:rPr>
-          <w:rFonts w:ascii="Courier New" w:hAnsi="Courier New" w:cs="Courier New"/>
-          <w:color w:val="E6E6FA"/>
-          <w:sz w:val="20"/>
-          <w:szCs w:val="20"/>
-          <w:highlight w:val="black"/>
-        </w:rPr>
-        <w:t>.</w:t>
-      </w:r>
-      <w:r>
-        <w:rPr>
-          <w:rFonts w:ascii="Courier New" w:hAnsi="Courier New" w:cs="Courier New"/>
-          <w:color w:val="A7EC21"/>
-          <w:sz w:val="20"/>
-          <w:szCs w:val="20"/>
-          <w:highlight w:val="black"/>
-        </w:rPr>
-        <w:t>getParent</w:t>
-      </w:r>
-      <w:proofErr w:type="spellEnd"/>
-      <w:r>
-        <w:rPr>
-          <w:rFonts w:ascii="Courier New" w:hAnsi="Courier New" w:cs="Courier New"/>
-          <w:color w:val="F9FAF4"/>
-          <w:sz w:val="20"/>
-          <w:szCs w:val="20"/>
-          <w:highlight w:val="black"/>
-        </w:rPr>
-        <w:t>(</w:t>
-      </w:r>
-      <w:proofErr w:type="gramEnd"/>
-      <w:r>
-        <w:rPr>
-          <w:rFonts w:ascii="Courier New" w:hAnsi="Courier New" w:cs="Courier New"/>
-          <w:color w:val="F9FAF4"/>
-          <w:sz w:val="20"/>
-          <w:szCs w:val="20"/>
-          <w:highlight w:val="black"/>
-        </w:rPr>
-        <w:t>)</w:t>
-      </w:r>
-      <w:r>
-        <w:rPr>
-          <w:rFonts w:ascii="Courier New" w:hAnsi="Courier New" w:cs="Courier New"/>
-          <w:color w:val="E6E6FA"/>
-          <w:sz w:val="20"/>
-          <w:szCs w:val="20"/>
-          <w:highlight w:val="black"/>
-        </w:rPr>
-        <w:t>.</w:t>
-      </w:r>
-      <w:proofErr w:type="spellStart"/>
-      <w:r>
-        <w:rPr>
-          <w:rFonts w:ascii="Courier New" w:hAnsi="Courier New" w:cs="Courier New"/>
-          <w:color w:val="A7EC21"/>
-          <w:sz w:val="20"/>
-          <w:szCs w:val="20"/>
-          <w:highlight w:val="black"/>
-        </w:rPr>
-        <w:t>getColor</w:t>
-      </w:r>
-      <w:proofErr w:type="spellEnd"/>
-      <w:r>
-        <w:rPr>
-          <w:rFonts w:ascii="Courier New" w:hAnsi="Courier New" w:cs="Courier New"/>
-          <w:color w:val="F9FAF4"/>
-          <w:sz w:val="20"/>
-          <w:szCs w:val="20"/>
-          <w:highlight w:val="black"/>
-        </w:rPr>
-        <w:t>()</w:t>
-      </w:r>
-      <w:r>
-        <w:rPr>
-          <w:rFonts w:ascii="Courier New" w:hAnsi="Courier New" w:cs="Courier New"/>
-          <w:color w:val="D9E8F7"/>
-          <w:sz w:val="20"/>
-          <w:szCs w:val="20"/>
-          <w:highlight w:val="black"/>
-        </w:rPr>
+        <w:t>th</w:t>
+      </w:r>
+      <w:r>
+        <w:t xml:space="preserve"> process because it is the case where root has two red children. </w:t>
+      </w:r>
+    </w:p>
+    <w:p>
+      <w:pPr>
+        <w:spacing w:after="0"/>
+      </w:pPr>
+    </w:p>
+    <w:p>
+      <w:pPr>
+        <w:spacing w:after="0"/>
+      </w:pPr>
+      <w:r>
+        <w:t xml:space="preserve">I realized it’s because the pseudocode </w:t>
+      </w:r>
+      <w:r>
+        <w:t xml:space="preserve">for rbInsertFixup </w:t>
+      </w:r>
+      <w:r>
+        <w:t>was misle</w:t>
+      </w:r>
+      <w:r>
+        <w:t>ading. I fixed it by including the</w:t>
+      </w:r>
+      <w:r>
+        <w:t xml:space="preserve">. </w:t>
+      </w:r>
+      <w:r>
+        <w:t>if block inside the else block.</w:t>
+      </w:r>
+    </w:p>
+    <w:p>
+      <w:pPr>
+        <w:spacing w:after="0"/>
+      </w:pPr>
+      <w:r>
         <w:t xml:space="preserve"> </w:t>
       </w:r>
       <w:r>
         <w:rPr>
-          <w:rFonts w:ascii="Courier New" w:hAnsi="Courier New" w:cs="Courier New"/>
-          <w:color w:val="E6E6FA"/>
-          <w:sz w:val="20"/>
-          <w:szCs w:val="20"/>
-          <w:highlight w:val="black"/>
-        </w:rPr>
-        <w:t>==</w:t>
-      </w:r>
-      <w:r>
-        <w:rPr>
-          <w:rFonts w:ascii="Courier New" w:hAnsi="Courier New" w:cs="Courier New"/>
-          <w:color w:val="D9E8F7"/>
-          <w:sz w:val="20"/>
-          <w:szCs w:val="20"/>
-          <w:highlight w:val="black"/>
-        </w:rPr>
-        <w:t xml:space="preserve"> </w:t>
-      </w:r>
-      <w:r>
-        <w:rPr>
-          <w:rFonts w:ascii="Courier New" w:hAnsi="Courier New" w:cs="Courier New"/>
-          <w:color w:val="17C6A3"/>
-          <w:sz w:val="20"/>
-          <w:szCs w:val="20"/>
-          <w:highlight w:val="black"/>
-        </w:rPr>
-        <w:t>"RED"</w:t>
-      </w:r>
-      <w:r>
-        <w:rPr>
-          <w:rFonts w:ascii="Courier New" w:hAnsi="Courier New" w:cs="Courier New"/>
-          <w:color w:val="17C6A3"/>
-          <w:sz w:val="20"/>
-          <w:szCs w:val="20"/>
-        </w:rPr>
-        <w:t xml:space="preserve"> </w:t>
-      </w:r>
-      <w:r>
-        <w:t xml:space="preserve">to </w:t>
-      </w:r>
-      <w:proofErr w:type="spellStart"/>
-      <w:r>
-        <w:rPr>
-          <w:rFonts w:ascii="Courier New" w:hAnsi="Courier New" w:cs="Courier New"/>
-          <w:color w:val="79ABFF"/>
-          <w:sz w:val="20"/>
-          <w:szCs w:val="20"/>
-          <w:highlight w:val="black"/>
-        </w:rPr>
-        <w:t>z</w:t>
-      </w:r>
-      <w:r>
-        <w:rPr>
-          <w:rFonts w:ascii="Courier New" w:hAnsi="Courier New" w:cs="Courier New"/>
-          <w:color w:val="E6E6FA"/>
-          <w:sz w:val="20"/>
-          <w:szCs w:val="20"/>
-          <w:highlight w:val="black"/>
-        </w:rPr>
-        <w:t>.</w:t>
-      </w:r>
-      <w:r>
-        <w:rPr>
-          <w:rFonts w:ascii="Courier New" w:hAnsi="Courier New" w:cs="Courier New"/>
-          <w:color w:val="A7EC21"/>
-          <w:sz w:val="20"/>
-          <w:szCs w:val="20"/>
-          <w:highlight w:val="black"/>
-        </w:rPr>
-        <w:t>getParent</w:t>
-      </w:r>
-      <w:proofErr w:type="spellEnd"/>
-      <w:r>
-        <w:rPr>
-          <w:rFonts w:ascii="Courier New" w:hAnsi="Courier New" w:cs="Courier New"/>
-          <w:color w:val="F9FAF4"/>
-          <w:sz w:val="20"/>
-          <w:szCs w:val="20"/>
-          <w:highlight w:val="black"/>
-        </w:rPr>
-        <w:t>()</w:t>
-      </w:r>
-      <w:r>
-        <w:rPr>
-          <w:rFonts w:ascii="Courier New" w:hAnsi="Courier New" w:cs="Courier New"/>
-          <w:color w:val="E6E6FA"/>
-          <w:sz w:val="20"/>
-          <w:szCs w:val="20"/>
-          <w:highlight w:val="black"/>
-        </w:rPr>
-        <w:t>.</w:t>
-      </w:r>
-      <w:proofErr w:type="spellStart"/>
-      <w:r>
-        <w:rPr>
-          <w:rFonts w:ascii="Courier New" w:hAnsi="Courier New" w:cs="Courier New"/>
-          <w:color w:val="A7EC21"/>
-          <w:sz w:val="20"/>
-          <w:szCs w:val="20"/>
-          <w:highlight w:val="black"/>
-        </w:rPr>
-        <w:t>getColor</w:t>
-      </w:r>
-      <w:proofErr w:type="spellEnd"/>
-      <w:r>
-        <w:rPr>
-          <w:rFonts w:ascii="Courier New" w:hAnsi="Courier New" w:cs="Courier New"/>
-          <w:color w:val="F9FAF4"/>
-          <w:sz w:val="20"/>
-          <w:szCs w:val="20"/>
-          <w:highlight w:val="black"/>
-        </w:rPr>
-        <w:t>()</w:t>
-      </w:r>
-      <w:r>
-        <w:rPr>
-          <w:rFonts w:ascii="Courier New" w:hAnsi="Courier New" w:cs="Courier New"/>
-          <w:color w:val="E6E6FA"/>
-          <w:sz w:val="20"/>
-          <w:szCs w:val="20"/>
-          <w:highlight w:val="black"/>
-        </w:rPr>
-        <w:t>.</w:t>
-      </w:r>
-      <w:r>
-        <w:rPr>
-          <w:rFonts w:ascii="Courier New" w:hAnsi="Courier New" w:cs="Courier New"/>
-          <w:color w:val="A7EC21"/>
-          <w:sz w:val="20"/>
-          <w:szCs w:val="20"/>
-          <w:highlight w:val="black"/>
-        </w:rPr>
-        <w:t>equals</w:t>
-      </w:r>
-      <w:r>
-        <w:rPr>
-          <w:rFonts w:ascii="Courier New" w:hAnsi="Courier New" w:cs="Courier New"/>
-          <w:color w:val="F9FAF4"/>
-          <w:sz w:val="20"/>
-          <w:szCs w:val="20"/>
-          <w:highlight w:val="black"/>
-        </w:rPr>
-        <w:t>(</w:t>
-      </w:r>
-      <w:r>
-        <w:rPr>
-          <w:rFonts w:ascii="Courier New" w:hAnsi="Courier New" w:cs="Courier New"/>
-          <w:color w:val="17C6A3"/>
-          <w:sz w:val="20"/>
-          <w:szCs w:val="20"/>
-          <w:highlight w:val="black"/>
-        </w:rPr>
-        <w:t>"RED"</w:t>
-      </w:r>
-      <w:r>
-        <w:rPr>
-          <w:rFonts w:ascii="Courier New" w:hAnsi="Courier New" w:cs="Courier New"/>
-          <w:color w:val="F9FAF4"/>
-          <w:sz w:val="20"/>
-          <w:szCs w:val="20"/>
-          <w:highlight w:val="black"/>
-        </w:rPr>
-        <w:t>)</w:t>
-      </w:r>
-      <w:r>
-        <w:t>, but that didn’t solve my problem.</w:t>
-      </w:r>
-    </w:p>
-    <w:p>
-      <w:pPr>
-        <w:spacing w:after="0"/>
-      </w:pPr>
-    </w:p>
-    <w:p>
-      <w:pPr>
-        <w:spacing w:after="0"/>
-      </w:pPr>
-      <w:r>
-        <w:t>I still have no idea why I can’t insert in 4 or more processes so I created my tester only for 3</w:t>
-      </w:r>
-      <w:r>
-        <w:t xml:space="preserve"> random</w:t>
-      </w:r>
-      <w:r>
-        <w:t xml:space="preserve"> processes.</w:t>
-      </w:r>
-    </w:p>
-    <w:p>
-      <w:pPr>
-        <w:spacing w:after="0"/>
-      </w:pPr>
+          <w:noProof/>
+        </w:rPr>
+        <w:drawing>
+          <wp:inline distT="0" distB="0" distL="0" distR="0" wp14:anchorId="553918A7" wp14:editId="3C079902">
+            <wp:extent cx="3522427" cy="1892326"/>
+            <wp:effectExtent l="0" t="0" r="1905" b="0"/>
+            <wp:docPr id="8" name="Picture 8"/>
+            <wp:cNvGraphicFramePr>
+              <a:graphicFrameLocks xmlns:a="http://schemas.openxmlformats.org/drawingml/2006/main" noChangeAspect="1"/>
+            </wp:cNvGraphicFramePr>
+            <a:graphic xmlns:a="http://schemas.openxmlformats.org/drawingml/2006/main">
+              <a:graphicData uri="http://schemas.openxmlformats.org/drawingml/2006/picture">
+                <pic:pic xmlns:pic="http://schemas.openxmlformats.org/drawingml/2006/picture">
+                  <pic:nvPicPr>
+                    <pic:cNvPr id="1" name=""/>
+                    <pic:cNvPicPr/>
+                  </pic:nvPicPr>
+                  <pic:blipFill>
+                    <a:blip r:embed="rId15"/>
+                    <a:stretch>
+                      <a:fillRect/>
+                    </a:stretch>
+                  </pic:blipFill>
+                  <pic:spPr>
+                    <a:xfrm>
+                      <a:off x="0" y="0"/>
+                      <a:ext cx="3529961" cy="1896374"/>
+                    </a:xfrm>
+                    <a:prstGeom prst="rect">
+                      <a:avLst/>
+                    </a:prstGeom>
+                  </pic:spPr>
+                </pic:pic>
+              </a:graphicData>
+            </a:graphic>
+          </wp:inline>
+        </w:drawing>
+      </w:r>
+    </w:p>
+    <w:p>
+      <w:pPr>
+        <w:rPr>
+          <w:b/>
+        </w:rPr>
+      </w:pPr>
+      <w:r>
+        <w:rPr>
+          <w:b/>
+        </w:rPr>
+        <w:br w:type="page"/>
+      </w:r>
+    </w:p>
+    <w:p>
+      <w:r>
+        <w:rPr>
+          <w:b/>
+        </w:rPr>
+        <w:lastRenderedPageBreak/>
+        <w:t>Before</w:t>
+      </w:r>
+      <w:r>
+        <w:rPr>
+          <w:b/>
+        </w:rPr>
+        <w:t xml:space="preserve"> Fixing</w:t>
+      </w:r>
+    </w:p>
+    <w:p>
+      <w:pPr>
+        <w:spacing w:after="0"/>
+        <w:rPr>
+          <w:b/>
+        </w:rPr>
+      </w:pPr>
+      <w:r>
+        <w:rPr>
+          <w:noProof/>
+        </w:rPr>
+        <w:drawing>
+          <wp:inline distT="0" distB="0" distL="0" distR="0" wp14:anchorId="11787540" wp14:editId="34C20171">
+            <wp:extent cx="6858000" cy="3216910"/>
+            <wp:effectExtent l="0" t="0" r="0" b="2540"/>
+            <wp:docPr id="4" name="Picture 4"/>
+            <wp:cNvGraphicFramePr>
+              <a:graphicFrameLocks xmlns:a="http://schemas.openxmlformats.org/drawingml/2006/main" noChangeAspect="1"/>
+            </wp:cNvGraphicFramePr>
+            <a:graphic xmlns:a="http://schemas.openxmlformats.org/drawingml/2006/main">
+              <a:graphicData uri="http://schemas.openxmlformats.org/drawingml/2006/picture">
+                <pic:pic xmlns:pic="http://schemas.openxmlformats.org/drawingml/2006/picture">
+                  <pic:nvPicPr>
+                    <pic:cNvPr id="1" name=""/>
+                    <pic:cNvPicPr/>
+                  </pic:nvPicPr>
+                  <pic:blipFill>
+                    <a:blip r:embed="rId16"/>
+                    <a:stretch>
+                      <a:fillRect/>
+                    </a:stretch>
+                  </pic:blipFill>
+                  <pic:spPr>
+                    <a:xfrm>
+                      <a:off x="0" y="0"/>
+                      <a:ext cx="6858000" cy="3216910"/>
+                    </a:xfrm>
+                    <a:prstGeom prst="rect">
+                      <a:avLst/>
+                    </a:prstGeom>
+                  </pic:spPr>
+                </pic:pic>
+              </a:graphicData>
+            </a:graphic>
+          </wp:inline>
+        </w:drawing>
+      </w:r>
+    </w:p>
+    <w:p>
+      <w:pPr>
+        <w:spacing w:after="0"/>
+        <w:rPr>
+          <w:b/>
+        </w:rPr>
+      </w:pPr>
+      <w:r>
+        <w:rPr>
+          <w:b/>
+        </w:rPr>
+        <w:t xml:space="preserve">After </w:t>
+      </w:r>
+      <w:bookmarkStart w:id="0" w:name="_GoBack"/>
+      <w:bookmarkEnd w:id="0"/>
+      <w:r>
+        <w:rPr>
+          <w:b/>
+        </w:rPr>
+        <w:t>Fixing</w:t>
+      </w:r>
+    </w:p>
+    <w:p>
+      <w:pPr>
+        <w:spacing w:after="0"/>
+        <w:rPr>
+          <w:b/>
+        </w:rPr>
+      </w:pPr>
+      <w:r>
+        <w:rPr>
+          <w:noProof/>
+        </w:rPr>
+        <w:drawing>
+          <wp:inline distT="0" distB="0" distL="0" distR="0" wp14:anchorId="7294A05F" wp14:editId="6FEA5CC4">
+            <wp:extent cx="6858000" cy="3416935"/>
+            <wp:effectExtent l="0" t="0" r="0" b="0"/>
+            <wp:docPr id="3" name="Picture 3"/>
+            <wp:cNvGraphicFramePr>
+              <a:graphicFrameLocks xmlns:a="http://schemas.openxmlformats.org/drawingml/2006/main" noChangeAspect="1"/>
+            </wp:cNvGraphicFramePr>
+            <a:graphic xmlns:a="http://schemas.openxmlformats.org/drawingml/2006/main">
+              <a:graphicData uri="http://schemas.openxmlformats.org/drawingml/2006/picture">
+                <pic:pic xmlns:pic="http://schemas.openxmlformats.org/drawingml/2006/picture">
+                  <pic:nvPicPr>
+                    <pic:cNvPr id="1" name=""/>
+                    <pic:cNvPicPr/>
+                  </pic:nvPicPr>
+                  <pic:blipFill>
+                    <a:blip r:embed="rId17"/>
+                    <a:stretch>
+                      <a:fillRect/>
+                    </a:stretch>
+                  </pic:blipFill>
+                  <pic:spPr>
+                    <a:xfrm>
+                      <a:off x="0" y="0"/>
+                      <a:ext cx="6858000" cy="3416935"/>
+                    </a:xfrm>
+                    <a:prstGeom prst="rect">
+                      <a:avLst/>
+                    </a:prstGeom>
+                  </pic:spPr>
+                </pic:pic>
+              </a:graphicData>
+            </a:graphic>
+          </wp:inline>
+        </w:drawing>
+      </w:r>
     </w:p>
     <w:sectPr>
       <w:pgSz w:w="12240" w:h="15840"/>

</xml_diff>